<commit_message>
high school start year chanced.
</commit_message>
<xml_diff>
--- a/cv/enes_uzun_cv_20210130.docx
+++ b/cv/enes_uzun_cv_20210130.docx
@@ -32,16 +32,16 @@
               <w:rPr>
                 <w:rFonts w:ascii="Times New Roman" w:eastAsia="Times New Roman" w:hAnsi="Times New Roman" w:cs="Times New Roman"/>
                 <w:b/>
-                <w:sz w:val="28"/>
-                <w:szCs w:val="24"/>
+                <w:sz w:val="30"/>
+                <w:szCs w:val="30"/>
               </w:rPr>
             </w:pPr>
             <w:r>
               <w:rPr>
                 <w:rFonts w:ascii="Times New Roman" w:eastAsia="Times New Roman" w:hAnsi="Times New Roman" w:cs="Times New Roman"/>
                 <w:b/>
-                <w:sz w:val="28"/>
-                <w:szCs w:val="24"/>
+                <w:sz w:val="30"/>
+                <w:szCs w:val="30"/>
               </w:rPr>
               <w:t>Enes UZUN</w:t>
             </w:r>
@@ -789,8 +789,8 @@
       </w:tblPr>
       <w:tblGrid>
         <w:gridCol w:w="1418"/>
-        <w:gridCol w:w="3402"/>
-        <w:gridCol w:w="4820"/>
+        <w:gridCol w:w="3118"/>
+        <w:gridCol w:w="5104"/>
         <w:gridCol w:w="1133"/>
       </w:tblGrid>
       <w:tr>
@@ -824,7 +824,7 @@
         </w:tc>
         <w:tc>
           <w:tcPr>
-            <w:tcW w:w="1579" w:type="pct"/>
+            <w:tcW w:w="1447" w:type="pct"/>
             <w:tcBorders>
               <w:top w:val="single" w:sz="4" w:space="0" w:color="auto"/>
               <w:bottom w:val="single" w:sz="4" w:space="0" w:color="auto"/>
@@ -852,7 +852,7 @@
         </w:tc>
         <w:tc>
           <w:tcPr>
-            <w:tcW w:w="2237" w:type="pct"/>
+            <w:tcW w:w="2369" w:type="pct"/>
             <w:tcBorders>
               <w:top w:val="single" w:sz="4" w:space="0" w:color="auto"/>
               <w:bottom w:val="single" w:sz="4" w:space="0" w:color="auto"/>
@@ -934,7 +934,7 @@
         </w:tc>
         <w:tc>
           <w:tcPr>
-            <w:tcW w:w="1579" w:type="pct"/>
+            <w:tcW w:w="1447" w:type="pct"/>
             <w:tcBorders>
               <w:top w:val="single" w:sz="4" w:space="0" w:color="auto"/>
             </w:tcBorders>
@@ -958,7 +958,7 @@
         </w:tc>
         <w:tc>
           <w:tcPr>
-            <w:tcW w:w="2237" w:type="pct"/>
+            <w:tcW w:w="2369" w:type="pct"/>
             <w:tcBorders>
               <w:top w:val="single" w:sz="4" w:space="0" w:color="auto"/>
             </w:tcBorders>
@@ -1036,7 +1036,7 @@
         </w:tc>
         <w:tc>
           <w:tcPr>
-            <w:tcW w:w="1579" w:type="pct"/>
+            <w:tcW w:w="1447" w:type="pct"/>
           </w:tcPr>
           <w:p>
             <w:pPr>
@@ -1057,7 +1057,7 @@
         </w:tc>
         <w:tc>
           <w:tcPr>
-            <w:tcW w:w="2237" w:type="pct"/>
+            <w:tcW w:w="2369" w:type="pct"/>
           </w:tcPr>
           <w:p>
             <w:pPr>
@@ -1129,7 +1129,7 @@
         </w:tc>
         <w:tc>
           <w:tcPr>
-            <w:tcW w:w="1579" w:type="pct"/>
+            <w:tcW w:w="1447" w:type="pct"/>
           </w:tcPr>
           <w:p>
             <w:pPr>
@@ -1150,7 +1150,7 @@
         </w:tc>
         <w:tc>
           <w:tcPr>
-            <w:tcW w:w="2237" w:type="pct"/>
+            <w:tcW w:w="2369" w:type="pct"/>
           </w:tcPr>
           <w:p>
             <w:pPr>
@@ -1215,23 +1215,37 @@
         </w:tc>
         <w:tc>
           <w:tcPr>
-            <w:tcW w:w="1579" w:type="pct"/>
-          </w:tcPr>
-          <w:p>
-            <w:pPr>
-              <w:spacing w:after="80"/>
-              <w:rPr>
-                <w:rFonts w:ascii="Times New Roman" w:hAnsi="Times New Roman" w:cs="Times New Roman"/>
-                <w:szCs w:val="24"/>
-              </w:rPr>
-            </w:pPr>
+            <w:tcW w:w="1447" w:type="pct"/>
+          </w:tcPr>
+          <w:p>
+            <w:pPr>
+              <w:spacing w:after="80"/>
+              <w:rPr>
+                <w:rFonts w:ascii="Times New Roman" w:hAnsi="Times New Roman" w:cs="Times New Roman"/>
+                <w:szCs w:val="24"/>
+              </w:rPr>
+            </w:pPr>
+            <w:r>
+              <w:rPr>
+                <w:rFonts w:ascii="Times New Roman" w:hAnsi="Times New Roman" w:cs="Times New Roman"/>
+                <w:szCs w:val="24"/>
+              </w:rPr>
+              <w:t xml:space="preserve">24 </w:t>
+            </w:r>
             <w:proofErr w:type="spellStart"/>
             <w:r>
               <w:rPr>
                 <w:rFonts w:ascii="Times New Roman" w:hAnsi="Times New Roman" w:cs="Times New Roman"/>
                 <w:szCs w:val="24"/>
               </w:rPr>
-              <w:t>Kocaeli</w:t>
+              <w:t>Kasi</w:t>
+            </w:r>
+            <w:r>
+              <w:rPr>
+                <w:rFonts w:ascii="Times New Roman" w:hAnsi="Times New Roman" w:cs="Times New Roman"/>
+                <w:szCs w:val="24"/>
+              </w:rPr>
+              <w:t>m</w:t>
             </w:r>
             <w:proofErr w:type="spellEnd"/>
             <w:r>
@@ -1239,7 +1253,7 @@
                 <w:rFonts w:ascii="Times New Roman" w:hAnsi="Times New Roman" w:cs="Times New Roman"/>
                 <w:szCs w:val="24"/>
               </w:rPr>
-              <w:t xml:space="preserve"> 24 </w:t>
+              <w:t xml:space="preserve"> </w:t>
             </w:r>
             <w:proofErr w:type="spellStart"/>
             <w:r>
@@ -1247,14 +1261,7 @@
                 <w:rFonts w:ascii="Times New Roman" w:hAnsi="Times New Roman" w:cs="Times New Roman"/>
                 <w:szCs w:val="24"/>
               </w:rPr>
-              <w:t>Kasi</w:t>
-            </w:r>
-            <w:r>
-              <w:rPr>
-                <w:rFonts w:ascii="Times New Roman" w:hAnsi="Times New Roman" w:cs="Times New Roman"/>
-                <w:szCs w:val="24"/>
-              </w:rPr>
-              <w:t>m</w:t>
+              <w:t>Anadolu</w:t>
             </w:r>
             <w:proofErr w:type="spellEnd"/>
             <w:r>
@@ -1270,30 +1277,14 @@
                 <w:rFonts w:ascii="Times New Roman" w:hAnsi="Times New Roman" w:cs="Times New Roman"/>
                 <w:szCs w:val="24"/>
               </w:rPr>
-              <w:t>Anadolu</w:t>
+              <w:t>Lisesi</w:t>
             </w:r>
             <w:proofErr w:type="spellEnd"/>
-            <w:r>
-              <w:rPr>
-                <w:rFonts w:ascii="Times New Roman" w:hAnsi="Times New Roman" w:cs="Times New Roman"/>
-                <w:szCs w:val="24"/>
-              </w:rPr>
-              <w:t xml:space="preserve"> </w:t>
-            </w:r>
-            <w:proofErr w:type="spellStart"/>
-            <w:r>
-              <w:rPr>
-                <w:rFonts w:ascii="Times New Roman" w:hAnsi="Times New Roman" w:cs="Times New Roman"/>
-                <w:szCs w:val="24"/>
-              </w:rPr>
-              <w:t>Lisesi</w:t>
-            </w:r>
-            <w:proofErr w:type="spellEnd"/>
-          </w:p>
-        </w:tc>
-        <w:tc>
-          <w:tcPr>
-            <w:tcW w:w="2237" w:type="pct"/>
+          </w:p>
+        </w:tc>
+        <w:tc>
+          <w:tcPr>
+            <w:tcW w:w="2369" w:type="pct"/>
           </w:tcPr>
           <w:p>
             <w:pPr>
@@ -1329,7 +1320,16 @@
                 <w:rFonts w:ascii="Times New Roman" w:hAnsi="Times New Roman" w:cs="Times New Roman"/>
                 <w:szCs w:val="24"/>
               </w:rPr>
-              <w:t>2009 - 12</w:t>
+              <w:t>2008</w:t>
+            </w:r>
+            <w:bookmarkStart w:id="0" w:name="_GoBack"/>
+            <w:bookmarkEnd w:id="0"/>
+            <w:r>
+              <w:rPr>
+                <w:rFonts w:ascii="Times New Roman" w:hAnsi="Times New Roman" w:cs="Times New Roman"/>
+                <w:szCs w:val="24"/>
+              </w:rPr>
+              <w:t xml:space="preserve"> - 12</w:t>
             </w:r>
           </w:p>
         </w:tc>
@@ -1971,8 +1971,8 @@
           <w:szCs w:val="24"/>
         </w:rPr>
       </w:pPr>
-      <w:bookmarkStart w:id="0" w:name="_30j0zll" w:colFirst="0" w:colLast="0"/>
-      <w:bookmarkEnd w:id="0"/>
+      <w:bookmarkStart w:id="1" w:name="_30j0zll" w:colFirst="0" w:colLast="0"/>
+      <w:bookmarkEnd w:id="1"/>
     </w:p>
     <w:p>
       <w:pPr>
@@ -2148,10 +2148,10 @@
         <w:tblLook w:val="04A0" w:firstRow="1" w:lastRow="0" w:firstColumn="1" w:lastColumn="0" w:noHBand="0" w:noVBand="1"/>
       </w:tblPr>
       <w:tblGrid>
-        <w:gridCol w:w="5756"/>
+        <w:gridCol w:w="5897"/>
         <w:gridCol w:w="1136"/>
-        <w:gridCol w:w="1613"/>
-        <w:gridCol w:w="1465"/>
+        <w:gridCol w:w="2039"/>
+        <w:gridCol w:w="898"/>
         <w:gridCol w:w="803"/>
       </w:tblGrid>
       <w:tr>
@@ -2160,7 +2160,7 @@
         </w:trPr>
         <w:tc>
           <w:tcPr>
-            <w:tcW w:w="0" w:type="auto"/>
+            <w:tcW w:w="5897" w:type="dxa"/>
             <w:tcBorders>
               <w:top w:val="single" w:sz="4" w:space="0" w:color="auto"/>
               <w:bottom w:val="single" w:sz="4" w:space="0" w:color="auto"/>
@@ -2187,7 +2187,7 @@
         </w:tc>
         <w:tc>
           <w:tcPr>
-            <w:tcW w:w="0" w:type="auto"/>
+            <w:tcW w:w="1136" w:type="dxa"/>
             <w:tcBorders>
               <w:top w:val="single" w:sz="4" w:space="0" w:color="auto"/>
               <w:bottom w:val="single" w:sz="4" w:space="0" w:color="auto"/>
@@ -2196,6 +2196,7 @@
           <w:p>
             <w:pPr>
               <w:spacing w:line="276" w:lineRule="auto"/>
+              <w:jc w:val="center"/>
               <w:rPr>
                 <w:rFonts w:ascii="Times New Roman" w:hAnsi="Times New Roman" w:cs="Times New Roman"/>
                 <w:i/>
@@ -2214,7 +2215,7 @@
         </w:tc>
         <w:tc>
           <w:tcPr>
-            <w:tcW w:w="1613" w:type="dxa"/>
+            <w:tcW w:w="2039" w:type="dxa"/>
             <w:tcBorders>
               <w:top w:val="single" w:sz="4" w:space="0" w:color="auto"/>
               <w:bottom w:val="single" w:sz="4" w:space="0" w:color="auto"/>
@@ -2241,7 +2242,7 @@
         </w:tc>
         <w:tc>
           <w:tcPr>
-            <w:tcW w:w="1465" w:type="dxa"/>
+            <w:tcW w:w="898" w:type="dxa"/>
             <w:tcBorders>
               <w:top w:val="single" w:sz="4" w:space="0" w:color="auto"/>
               <w:bottom w:val="single" w:sz="4" w:space="0" w:color="auto"/>
@@ -2268,7 +2269,7 @@
         </w:tc>
         <w:tc>
           <w:tcPr>
-            <w:tcW w:w="0" w:type="auto"/>
+            <w:tcW w:w="803" w:type="dxa"/>
             <w:tcBorders>
               <w:top w:val="single" w:sz="4" w:space="0" w:color="auto"/>
               <w:bottom w:val="single" w:sz="4" w:space="0" w:color="auto"/>
@@ -2300,7 +2301,7 @@
         </w:trPr>
         <w:tc>
           <w:tcPr>
-            <w:tcW w:w="0" w:type="auto"/>
+            <w:tcW w:w="5897" w:type="dxa"/>
             <w:tcBorders>
               <w:top w:val="single" w:sz="4" w:space="0" w:color="auto"/>
             </w:tcBorders>
@@ -2362,7 +2363,7 @@
         </w:tc>
         <w:tc>
           <w:tcPr>
-            <w:tcW w:w="0" w:type="auto"/>
+            <w:tcW w:w="1136" w:type="dxa"/>
             <w:tcBorders>
               <w:top w:val="single" w:sz="4" w:space="0" w:color="auto"/>
             </w:tcBorders>
@@ -2370,6 +2371,7 @@
           <w:p>
             <w:pPr>
               <w:spacing w:line="276" w:lineRule="auto"/>
+              <w:jc w:val="center"/>
               <w:rPr>
                 <w:rFonts w:ascii="Times New Roman" w:hAnsi="Times New Roman" w:cs="Times New Roman"/>
               </w:rPr>
@@ -2384,7 +2386,7 @@
         </w:tc>
         <w:tc>
           <w:tcPr>
-            <w:tcW w:w="1613" w:type="dxa"/>
+            <w:tcW w:w="2039" w:type="dxa"/>
             <w:tcBorders>
               <w:top w:val="single" w:sz="4" w:space="0" w:color="auto"/>
             </w:tcBorders>
@@ -2406,7 +2408,7 @@
         </w:tc>
         <w:tc>
           <w:tcPr>
-            <w:tcW w:w="1465" w:type="dxa"/>
+            <w:tcW w:w="898" w:type="dxa"/>
             <w:tcBorders>
               <w:top w:val="single" w:sz="4" w:space="0" w:color="auto"/>
             </w:tcBorders>
@@ -2434,7 +2436,7 @@
         </w:tc>
         <w:tc>
           <w:tcPr>
-            <w:tcW w:w="0" w:type="auto"/>
+            <w:tcW w:w="803" w:type="dxa"/>
             <w:tcBorders>
               <w:top w:val="single" w:sz="4" w:space="0" w:color="auto"/>
             </w:tcBorders>
@@ -2461,7 +2463,7 @@
         </w:trPr>
         <w:tc>
           <w:tcPr>
-            <w:tcW w:w="0" w:type="auto"/>
+            <w:tcW w:w="5897" w:type="dxa"/>
           </w:tcPr>
           <w:p>
             <w:pPr>
@@ -2480,11 +2482,12 @@
         </w:tc>
         <w:tc>
           <w:tcPr>
-            <w:tcW w:w="0" w:type="auto"/>
+            <w:tcW w:w="1136" w:type="dxa"/>
           </w:tcPr>
           <w:p>
             <w:pPr>
               <w:spacing w:line="276" w:lineRule="auto"/>
+              <w:jc w:val="center"/>
               <w:rPr>
                 <w:rFonts w:ascii="Times New Roman" w:hAnsi="Times New Roman" w:cs="Times New Roman"/>
               </w:rPr>
@@ -2505,7 +2508,7 @@
         </w:tc>
         <w:tc>
           <w:tcPr>
-            <w:tcW w:w="1613" w:type="dxa"/>
+            <w:tcW w:w="2039" w:type="dxa"/>
           </w:tcPr>
           <w:p>
             <w:pPr>
@@ -2524,7 +2527,7 @@
         </w:tc>
         <w:tc>
           <w:tcPr>
-            <w:tcW w:w="1465" w:type="dxa"/>
+            <w:tcW w:w="898" w:type="dxa"/>
           </w:tcPr>
           <w:p>
             <w:pPr>
@@ -2537,7 +2540,7 @@
               <w:rPr>
                 <w:rFonts w:ascii="Times New Roman" w:hAnsi="Times New Roman" w:cs="Times New Roman"/>
               </w:rPr>
-              <w:t xml:space="preserve">January </w:t>
+              <w:t xml:space="preserve">Jan </w:t>
             </w:r>
             <w:r>
               <w:rPr>
@@ -2549,7 +2552,7 @@
         </w:tc>
         <w:tc>
           <w:tcPr>
-            <w:tcW w:w="0" w:type="auto"/>
+            <w:tcW w:w="803" w:type="dxa"/>
           </w:tcPr>
           <w:p>
             <w:pPr>
@@ -2573,7 +2576,7 @@
         </w:trPr>
         <w:tc>
           <w:tcPr>
-            <w:tcW w:w="0" w:type="auto"/>
+            <w:tcW w:w="5897" w:type="dxa"/>
           </w:tcPr>
           <w:p>
             <w:pPr>
@@ -2592,11 +2595,12 @@
         </w:tc>
         <w:tc>
           <w:tcPr>
-            <w:tcW w:w="0" w:type="auto"/>
+            <w:tcW w:w="1136" w:type="dxa"/>
           </w:tcPr>
           <w:p>
             <w:pPr>
               <w:spacing w:line="276" w:lineRule="auto"/>
+              <w:jc w:val="center"/>
               <w:rPr>
                 <w:rFonts w:ascii="Times New Roman" w:hAnsi="Times New Roman" w:cs="Times New Roman"/>
               </w:rPr>
@@ -2617,7 +2621,7 @@
         </w:tc>
         <w:tc>
           <w:tcPr>
-            <w:tcW w:w="1613" w:type="dxa"/>
+            <w:tcW w:w="2039" w:type="dxa"/>
           </w:tcPr>
           <w:p>
             <w:pPr>
@@ -2636,7 +2640,7 @@
         </w:tc>
         <w:tc>
           <w:tcPr>
-            <w:tcW w:w="1465" w:type="dxa"/>
+            <w:tcW w:w="898" w:type="dxa"/>
           </w:tcPr>
           <w:p>
             <w:pPr>
@@ -2649,7 +2653,7 @@
               <w:rPr>
                 <w:rFonts w:ascii="Times New Roman" w:hAnsi="Times New Roman" w:cs="Times New Roman"/>
               </w:rPr>
-              <w:t>August</w:t>
+              <w:t>Aug</w:t>
             </w:r>
             <w:r>
               <w:rPr>
@@ -2667,7 +2671,7 @@
         </w:tc>
         <w:tc>
           <w:tcPr>
-            <w:tcW w:w="0" w:type="auto"/>
+            <w:tcW w:w="803" w:type="dxa"/>
           </w:tcPr>
           <w:p>
             <w:pPr>
@@ -2691,7 +2695,7 @@
         </w:trPr>
         <w:tc>
           <w:tcPr>
-            <w:tcW w:w="0" w:type="auto"/>
+            <w:tcW w:w="5897" w:type="dxa"/>
           </w:tcPr>
           <w:p>
             <w:pPr>
@@ -2716,25 +2720,18 @@
               <w:rPr>
                 <w:rFonts w:ascii="Times New Roman" w:hAnsi="Times New Roman" w:cs="Times New Roman"/>
               </w:rPr>
-              <w:t xml:space="preserve"> using image processing </w:t>
-            </w:r>
-            <w:bookmarkStart w:id="1" w:name="_GoBack"/>
-            <w:bookmarkEnd w:id="1"/>
-            <w:r>
-              <w:rPr>
-                <w:rFonts w:ascii="Times New Roman" w:hAnsi="Times New Roman" w:cs="Times New Roman"/>
-              </w:rPr>
-              <w:t>technique</w:t>
-            </w:r>
-          </w:p>
-        </w:tc>
-        <w:tc>
-          <w:tcPr>
-            <w:tcW w:w="0" w:type="auto"/>
+              <w:t xml:space="preserve"> using image processing technique</w:t>
+            </w:r>
+          </w:p>
+        </w:tc>
+        <w:tc>
+          <w:tcPr>
+            <w:tcW w:w="1136" w:type="dxa"/>
           </w:tcPr>
           <w:p>
             <w:pPr>
               <w:spacing w:line="276" w:lineRule="auto"/>
+              <w:jc w:val="center"/>
               <w:rPr>
                 <w:rFonts w:ascii="Times New Roman" w:hAnsi="Times New Roman" w:cs="Times New Roman"/>
               </w:rPr>
@@ -2749,7 +2746,7 @@
         </w:tc>
         <w:tc>
           <w:tcPr>
-            <w:tcW w:w="1613" w:type="dxa"/>
+            <w:tcW w:w="2039" w:type="dxa"/>
           </w:tcPr>
           <w:p>
             <w:pPr>
@@ -2768,7 +2765,7 @@
         </w:tc>
         <w:tc>
           <w:tcPr>
-            <w:tcW w:w="1465" w:type="dxa"/>
+            <w:tcW w:w="898" w:type="dxa"/>
           </w:tcPr>
           <w:p>
             <w:pPr>
@@ -2793,7 +2790,7 @@
         </w:tc>
         <w:tc>
           <w:tcPr>
-            <w:tcW w:w="0" w:type="auto"/>
+            <w:tcW w:w="803" w:type="dxa"/>
           </w:tcPr>
           <w:p>
             <w:pPr>
@@ -2817,7 +2814,7 @@
         </w:trPr>
         <w:tc>
           <w:tcPr>
-            <w:tcW w:w="0" w:type="auto"/>
+            <w:tcW w:w="5897" w:type="dxa"/>
           </w:tcPr>
           <w:p>
             <w:pPr>
@@ -2851,11 +2848,12 @@
         </w:tc>
         <w:tc>
           <w:tcPr>
-            <w:tcW w:w="0" w:type="auto"/>
+            <w:tcW w:w="1136" w:type="dxa"/>
           </w:tcPr>
           <w:p>
             <w:pPr>
               <w:spacing w:line="276" w:lineRule="auto"/>
+              <w:jc w:val="center"/>
               <w:rPr>
                 <w:rFonts w:ascii="Times New Roman" w:hAnsi="Times New Roman" w:cs="Times New Roman"/>
               </w:rPr>
@@ -2870,7 +2868,7 @@
         </w:tc>
         <w:tc>
           <w:tcPr>
-            <w:tcW w:w="1613" w:type="dxa"/>
+            <w:tcW w:w="2039" w:type="dxa"/>
           </w:tcPr>
           <w:p>
             <w:pPr>
@@ -2889,7 +2887,7 @@
         </w:tc>
         <w:tc>
           <w:tcPr>
-            <w:tcW w:w="1465" w:type="dxa"/>
+            <w:tcW w:w="898" w:type="dxa"/>
           </w:tcPr>
           <w:p>
             <w:pPr>
@@ -2914,7 +2912,7 @@
         </w:tc>
         <w:tc>
           <w:tcPr>
-            <w:tcW w:w="0" w:type="auto"/>
+            <w:tcW w:w="803" w:type="dxa"/>
           </w:tcPr>
           <w:p>
             <w:pPr>
@@ -2938,7 +2936,7 @@
         </w:trPr>
         <w:tc>
           <w:tcPr>
-            <w:tcW w:w="0" w:type="auto"/>
+            <w:tcW w:w="5897" w:type="dxa"/>
           </w:tcPr>
           <w:p>
             <w:pPr>
@@ -2953,6 +2951,7 @@
                 <w:rPr>
                   <w:rStyle w:val="Hyperlink"/>
                   <w:rFonts w:ascii="Times New Roman" w:hAnsi="Times New Roman" w:cs="Times New Roman"/>
+                  <w:i/>
                   <w:color w:val="002060"/>
                   <w:u w:val="none"/>
                 </w:rPr>
@@ -3043,11 +3042,12 @@
         </w:tc>
         <w:tc>
           <w:tcPr>
-            <w:tcW w:w="0" w:type="auto"/>
+            <w:tcW w:w="1136" w:type="dxa"/>
           </w:tcPr>
           <w:p>
             <w:pPr>
               <w:spacing w:line="276" w:lineRule="auto"/>
+              <w:jc w:val="center"/>
               <w:rPr>
                 <w:rFonts w:ascii="Times New Roman" w:hAnsi="Times New Roman" w:cs="Times New Roman"/>
               </w:rPr>
@@ -3062,7 +3062,7 @@
         </w:tc>
         <w:tc>
           <w:tcPr>
-            <w:tcW w:w="1613" w:type="dxa"/>
+            <w:tcW w:w="2039" w:type="dxa"/>
           </w:tcPr>
           <w:p>
             <w:pPr>
@@ -3081,7 +3081,7 @@
         </w:tc>
         <w:tc>
           <w:tcPr>
-            <w:tcW w:w="1465" w:type="dxa"/>
+            <w:tcW w:w="898" w:type="dxa"/>
           </w:tcPr>
           <w:p>
             <w:pPr>
@@ -3094,13 +3094,19 @@
               <w:rPr>
                 <w:rFonts w:ascii="Times New Roman" w:hAnsi="Times New Roman" w:cs="Times New Roman"/>
               </w:rPr>
-              <w:t>December 18</w:t>
-            </w:r>
-          </w:p>
-        </w:tc>
-        <w:tc>
-          <w:tcPr>
-            <w:tcW w:w="0" w:type="auto"/>
+              <w:t>Dec</w:t>
+            </w:r>
+            <w:r>
+              <w:rPr>
+                <w:rFonts w:ascii="Times New Roman" w:hAnsi="Times New Roman" w:cs="Times New Roman"/>
+              </w:rPr>
+              <w:t xml:space="preserve"> 18</w:t>
+            </w:r>
+          </w:p>
+        </w:tc>
+        <w:tc>
+          <w:tcPr>
+            <w:tcW w:w="803" w:type="dxa"/>
           </w:tcPr>
           <w:p>
             <w:pPr>
@@ -3120,11 +3126,11 @@
       </w:tr>
       <w:tr>
         <w:trPr>
-          <w:trHeight w:val="113"/>
+          <w:trHeight w:val="66"/>
         </w:trPr>
         <w:tc>
           <w:tcPr>
-            <w:tcW w:w="0" w:type="auto"/>
+            <w:tcW w:w="5897" w:type="dxa"/>
             <w:tcBorders>
               <w:bottom w:val="single" w:sz="4" w:space="0" w:color="auto"/>
             </w:tcBorders>
@@ -3146,7 +3152,7 @@
         </w:tc>
         <w:tc>
           <w:tcPr>
-            <w:tcW w:w="0" w:type="auto"/>
+            <w:tcW w:w="1136" w:type="dxa"/>
             <w:tcBorders>
               <w:bottom w:val="single" w:sz="4" w:space="0" w:color="auto"/>
             </w:tcBorders>
@@ -3154,6 +3160,7 @@
           <w:p>
             <w:pPr>
               <w:spacing w:line="276" w:lineRule="auto"/>
+              <w:jc w:val="center"/>
               <w:rPr>
                 <w:rFonts w:ascii="Times New Roman" w:hAnsi="Times New Roman" w:cs="Times New Roman"/>
               </w:rPr>
@@ -3168,7 +3175,7 @@
         </w:tc>
         <w:tc>
           <w:tcPr>
-            <w:tcW w:w="1613" w:type="dxa"/>
+            <w:tcW w:w="2039" w:type="dxa"/>
             <w:tcBorders>
               <w:bottom w:val="single" w:sz="4" w:space="0" w:color="auto"/>
             </w:tcBorders>
@@ -3190,7 +3197,7 @@
         </w:tc>
         <w:tc>
           <w:tcPr>
-            <w:tcW w:w="1465" w:type="dxa"/>
+            <w:tcW w:w="898" w:type="dxa"/>
             <w:tcBorders>
               <w:bottom w:val="single" w:sz="4" w:space="0" w:color="auto"/>
             </w:tcBorders>
@@ -3218,7 +3225,7 @@
         </w:tc>
         <w:tc>
           <w:tcPr>
-            <w:tcW w:w="0" w:type="auto"/>
+            <w:tcW w:w="803" w:type="dxa"/>
             <w:tcBorders>
               <w:bottom w:val="single" w:sz="4" w:space="0" w:color="auto"/>
             </w:tcBorders>
@@ -3246,6 +3253,7 @@
         <w:rPr>
           <w:rFonts w:ascii="Times New Roman" w:eastAsia="Times New Roman" w:hAnsi="Times New Roman" w:cs="Times New Roman"/>
           <w:i/>
+          <w:sz w:val="20"/>
           <w:szCs w:val="24"/>
         </w:rPr>
       </w:pPr>
@@ -3253,6 +3261,7 @@
         <w:rPr>
           <w:rFonts w:ascii="Times New Roman" w:eastAsia="Times New Roman" w:hAnsi="Times New Roman" w:cs="Times New Roman"/>
           <w:i/>
+          <w:sz w:val="20"/>
           <w:szCs w:val="24"/>
         </w:rPr>
         <w:t>FO: Ford Otosan</w:t>
@@ -3305,14 +3314,14 @@
         <w:tblLook w:val="04A0" w:firstRow="1" w:lastRow="0" w:firstColumn="1" w:lastColumn="0" w:noHBand="0" w:noVBand="1"/>
       </w:tblPr>
       <w:tblGrid>
-        <w:gridCol w:w="8075"/>
-        <w:gridCol w:w="1230"/>
-        <w:gridCol w:w="1468"/>
+        <w:gridCol w:w="7513"/>
+        <w:gridCol w:w="1418"/>
+        <w:gridCol w:w="1842"/>
       </w:tblGrid>
       <w:tr>
         <w:tc>
           <w:tcPr>
-            <w:tcW w:w="8075" w:type="dxa"/>
+            <w:tcW w:w="7513" w:type="dxa"/>
             <w:tcBorders>
               <w:top w:val="single" w:sz="4" w:space="0" w:color="auto"/>
               <w:bottom w:val="single" w:sz="4" w:space="0" w:color="auto"/>
@@ -3323,6 +3332,7 @@
               <w:spacing w:after="80"/>
               <w:rPr>
                 <w:rFonts w:ascii="Times New Roman" w:eastAsia="Times New Roman" w:hAnsi="Times New Roman" w:cs="Times New Roman"/>
+                <w:i/>
                 <w:sz w:val="24"/>
                 <w:szCs w:val="24"/>
               </w:rPr>
@@ -3330,6 +3340,7 @@
             <w:r>
               <w:rPr>
                 <w:rFonts w:ascii="Times New Roman" w:eastAsia="Times New Roman" w:hAnsi="Times New Roman" w:cs="Times New Roman"/>
+                <w:i/>
                 <w:sz w:val="24"/>
                 <w:szCs w:val="24"/>
               </w:rPr>
@@ -3339,7 +3350,7 @@
         </w:tc>
         <w:tc>
           <w:tcPr>
-            <w:tcW w:w="1133" w:type="dxa"/>
+            <w:tcW w:w="1418" w:type="dxa"/>
             <w:tcBorders>
               <w:top w:val="single" w:sz="4" w:space="0" w:color="auto"/>
               <w:bottom w:val="single" w:sz="4" w:space="0" w:color="auto"/>
@@ -3350,6 +3361,7 @@
               <w:spacing w:after="80"/>
               <w:rPr>
                 <w:rFonts w:ascii="Times New Roman" w:eastAsia="Times New Roman" w:hAnsi="Times New Roman" w:cs="Times New Roman"/>
+                <w:i/>
                 <w:sz w:val="24"/>
                 <w:szCs w:val="24"/>
               </w:rPr>
@@ -3357,6 +3369,7 @@
             <w:r>
               <w:rPr>
                 <w:rFonts w:ascii="Times New Roman" w:eastAsia="Times New Roman" w:hAnsi="Times New Roman" w:cs="Times New Roman"/>
+                <w:i/>
                 <w:sz w:val="24"/>
                 <w:szCs w:val="24"/>
               </w:rPr>
@@ -3366,7 +3379,7 @@
         </w:tc>
         <w:tc>
           <w:tcPr>
-            <w:tcW w:w="0" w:type="auto"/>
+            <w:tcW w:w="1842" w:type="dxa"/>
             <w:tcBorders>
               <w:top w:val="single" w:sz="4" w:space="0" w:color="auto"/>
               <w:bottom w:val="single" w:sz="4" w:space="0" w:color="auto"/>
@@ -3377,6 +3390,7 @@
               <w:spacing w:after="80"/>
               <w:rPr>
                 <w:rFonts w:ascii="Times New Roman" w:eastAsia="Times New Roman" w:hAnsi="Times New Roman" w:cs="Times New Roman"/>
+                <w:i/>
                 <w:sz w:val="24"/>
                 <w:szCs w:val="24"/>
               </w:rPr>
@@ -3384,6 +3398,7 @@
             <w:r>
               <w:rPr>
                 <w:rFonts w:ascii="Times New Roman" w:eastAsia="Times New Roman" w:hAnsi="Times New Roman" w:cs="Times New Roman"/>
+                <w:i/>
                 <w:sz w:val="24"/>
                 <w:szCs w:val="24"/>
               </w:rPr>
@@ -3395,7 +3410,7 @@
       <w:tr>
         <w:tc>
           <w:tcPr>
-            <w:tcW w:w="8075" w:type="dxa"/>
+            <w:tcW w:w="7513" w:type="dxa"/>
             <w:tcBorders>
               <w:top w:val="single" w:sz="4" w:space="0" w:color="auto"/>
             </w:tcBorders>
@@ -3433,7 +3448,7 @@
         </w:tc>
         <w:tc>
           <w:tcPr>
-            <w:tcW w:w="1133" w:type="dxa"/>
+            <w:tcW w:w="1418" w:type="dxa"/>
             <w:tcBorders>
               <w:top w:val="single" w:sz="4" w:space="0" w:color="auto"/>
             </w:tcBorders>
@@ -3457,7 +3472,7 @@
         </w:tc>
         <w:tc>
           <w:tcPr>
-            <w:tcW w:w="0" w:type="auto"/>
+            <w:tcW w:w="1842" w:type="dxa"/>
             <w:tcBorders>
               <w:top w:val="single" w:sz="4" w:space="0" w:color="auto"/>
             </w:tcBorders>
@@ -3483,7 +3498,7 @@
       <w:tr>
         <w:tc>
           <w:tcPr>
-            <w:tcW w:w="8075" w:type="dxa"/>
+            <w:tcW w:w="7513" w:type="dxa"/>
           </w:tcPr>
           <w:p>
             <w:pPr>
@@ -3541,7 +3556,7 @@
         </w:tc>
         <w:tc>
           <w:tcPr>
-            <w:tcW w:w="1133" w:type="dxa"/>
+            <w:tcW w:w="1418" w:type="dxa"/>
           </w:tcPr>
           <w:p>
             <w:pPr>
@@ -3562,7 +3577,7 @@
         </w:tc>
         <w:tc>
           <w:tcPr>
-            <w:tcW w:w="0" w:type="auto"/>
+            <w:tcW w:w="1842" w:type="dxa"/>
           </w:tcPr>
           <w:p>
             <w:pPr>
@@ -3585,7 +3600,7 @@
       <w:tr>
         <w:tc>
           <w:tcPr>
-            <w:tcW w:w="8075" w:type="dxa"/>
+            <w:tcW w:w="7513" w:type="dxa"/>
           </w:tcPr>
           <w:p>
             <w:pPr>
@@ -3606,7 +3621,7 @@
         </w:tc>
         <w:tc>
           <w:tcPr>
-            <w:tcW w:w="1133" w:type="dxa"/>
+            <w:tcW w:w="1418" w:type="dxa"/>
           </w:tcPr>
           <w:p>
             <w:pPr>
@@ -3627,7 +3642,7 @@
         </w:tc>
         <w:tc>
           <w:tcPr>
-            <w:tcW w:w="0" w:type="auto"/>
+            <w:tcW w:w="1842" w:type="dxa"/>
           </w:tcPr>
           <w:p>
             <w:pPr>
@@ -3650,7 +3665,7 @@
       <w:tr>
         <w:tc>
           <w:tcPr>
-            <w:tcW w:w="8075" w:type="dxa"/>
+            <w:tcW w:w="7513" w:type="dxa"/>
           </w:tcPr>
           <w:p>
             <w:pPr>
@@ -3671,7 +3686,7 @@
         </w:tc>
         <w:tc>
           <w:tcPr>
-            <w:tcW w:w="1133" w:type="dxa"/>
+            <w:tcW w:w="1418" w:type="dxa"/>
           </w:tcPr>
           <w:p>
             <w:pPr>
@@ -3692,7 +3707,7 @@
         </w:tc>
         <w:tc>
           <w:tcPr>
-            <w:tcW w:w="0" w:type="auto"/>
+            <w:tcW w:w="1842" w:type="dxa"/>
           </w:tcPr>
           <w:p>
             <w:pPr>
@@ -3729,7 +3744,7 @@
       <w:tr>
         <w:tc>
           <w:tcPr>
-            <w:tcW w:w="8075" w:type="dxa"/>
+            <w:tcW w:w="7513" w:type="dxa"/>
           </w:tcPr>
           <w:p>
             <w:pPr>
@@ -3750,7 +3765,7 @@
         </w:tc>
         <w:tc>
           <w:tcPr>
-            <w:tcW w:w="1133" w:type="dxa"/>
+            <w:tcW w:w="1418" w:type="dxa"/>
           </w:tcPr>
           <w:p>
             <w:pPr>
@@ -3771,7 +3786,7 @@
         </w:tc>
         <w:tc>
           <w:tcPr>
-            <w:tcW w:w="0" w:type="auto"/>
+            <w:tcW w:w="1842" w:type="dxa"/>
           </w:tcPr>
           <w:p>
             <w:pPr>
@@ -3794,7 +3809,7 @@
       <w:tr>
         <w:tc>
           <w:tcPr>
-            <w:tcW w:w="8075" w:type="dxa"/>
+            <w:tcW w:w="7513" w:type="dxa"/>
           </w:tcPr>
           <w:p>
             <w:pPr>
@@ -3815,7 +3830,7 @@
         </w:tc>
         <w:tc>
           <w:tcPr>
-            <w:tcW w:w="1133" w:type="dxa"/>
+            <w:tcW w:w="1418" w:type="dxa"/>
           </w:tcPr>
           <w:p>
             <w:pPr>
@@ -3836,7 +3851,7 @@
         </w:tc>
         <w:tc>
           <w:tcPr>
-            <w:tcW w:w="0" w:type="auto"/>
+            <w:tcW w:w="1842" w:type="dxa"/>
           </w:tcPr>
           <w:p>
             <w:pPr>
@@ -3859,7 +3874,7 @@
       <w:tr>
         <w:tc>
           <w:tcPr>
-            <w:tcW w:w="8075" w:type="dxa"/>
+            <w:tcW w:w="7513" w:type="dxa"/>
           </w:tcPr>
           <w:p>
             <w:pPr>
@@ -3880,7 +3895,7 @@
         </w:tc>
         <w:tc>
           <w:tcPr>
-            <w:tcW w:w="1133" w:type="dxa"/>
+            <w:tcW w:w="1418" w:type="dxa"/>
           </w:tcPr>
           <w:p>
             <w:pPr>
@@ -3901,7 +3916,7 @@
         </w:tc>
         <w:tc>
           <w:tcPr>
-            <w:tcW w:w="0" w:type="auto"/>
+            <w:tcW w:w="1842" w:type="dxa"/>
           </w:tcPr>
           <w:p>
             <w:pPr>
@@ -3924,7 +3939,7 @@
       <w:tr>
         <w:tc>
           <w:tcPr>
-            <w:tcW w:w="8075" w:type="dxa"/>
+            <w:tcW w:w="7513" w:type="dxa"/>
           </w:tcPr>
           <w:p>
             <w:pPr>
@@ -3945,7 +3960,7 @@
         </w:tc>
         <w:tc>
           <w:tcPr>
-            <w:tcW w:w="1133" w:type="dxa"/>
+            <w:tcW w:w="1418" w:type="dxa"/>
           </w:tcPr>
           <w:p>
             <w:pPr>
@@ -3966,7 +3981,7 @@
         </w:tc>
         <w:tc>
           <w:tcPr>
-            <w:tcW w:w="0" w:type="auto"/>
+            <w:tcW w:w="1842" w:type="dxa"/>
           </w:tcPr>
           <w:p>
             <w:pPr>
@@ -3989,7 +4004,7 @@
       <w:tr>
         <w:tc>
           <w:tcPr>
-            <w:tcW w:w="8075" w:type="dxa"/>
+            <w:tcW w:w="7513" w:type="dxa"/>
           </w:tcPr>
           <w:p>
             <w:pPr>
@@ -4010,7 +4025,7 @@
         </w:tc>
         <w:tc>
           <w:tcPr>
-            <w:tcW w:w="1133" w:type="dxa"/>
+            <w:tcW w:w="1418" w:type="dxa"/>
           </w:tcPr>
           <w:p>
             <w:pPr>
@@ -4031,7 +4046,7 @@
         </w:tc>
         <w:tc>
           <w:tcPr>
-            <w:tcW w:w="0" w:type="auto"/>
+            <w:tcW w:w="1842" w:type="dxa"/>
           </w:tcPr>
           <w:p>
             <w:pPr>
@@ -4054,7 +4069,7 @@
       <w:tr>
         <w:tc>
           <w:tcPr>
-            <w:tcW w:w="8075" w:type="dxa"/>
+            <w:tcW w:w="7513" w:type="dxa"/>
           </w:tcPr>
           <w:p>
             <w:pPr>
@@ -4075,7 +4090,7 @@
         </w:tc>
         <w:tc>
           <w:tcPr>
-            <w:tcW w:w="1133" w:type="dxa"/>
+            <w:tcW w:w="1418" w:type="dxa"/>
           </w:tcPr>
           <w:p>
             <w:pPr>
@@ -4096,7 +4111,7 @@
         </w:tc>
         <w:tc>
           <w:tcPr>
-            <w:tcW w:w="0" w:type="auto"/>
+            <w:tcW w:w="1842" w:type="dxa"/>
           </w:tcPr>
           <w:p>
             <w:pPr>
@@ -4119,7 +4134,7 @@
       <w:tr>
         <w:tc>
           <w:tcPr>
-            <w:tcW w:w="8075" w:type="dxa"/>
+            <w:tcW w:w="7513" w:type="dxa"/>
             <w:tcBorders>
               <w:bottom w:val="single" w:sz="4" w:space="0" w:color="auto"/>
             </w:tcBorders>
@@ -4143,7 +4158,7 @@
         </w:tc>
         <w:tc>
           <w:tcPr>
-            <w:tcW w:w="1133" w:type="dxa"/>
+            <w:tcW w:w="1418" w:type="dxa"/>
             <w:tcBorders>
               <w:bottom w:val="single" w:sz="4" w:space="0" w:color="auto"/>
             </w:tcBorders>
@@ -4167,7 +4182,7 @@
         </w:tc>
         <w:tc>
           <w:tcPr>
-            <w:tcW w:w="0" w:type="auto"/>
+            <w:tcW w:w="1842" w:type="dxa"/>
             <w:tcBorders>
               <w:bottom w:val="single" w:sz="4" w:space="0" w:color="auto"/>
             </w:tcBorders>
@@ -4197,6 +4212,7 @@
         <w:rPr>
           <w:rFonts w:ascii="Times New Roman" w:hAnsi="Times New Roman" w:cs="Times New Roman"/>
           <w:i/>
+          <w:sz w:val="20"/>
           <w:szCs w:val="24"/>
         </w:rPr>
       </w:pPr>
@@ -4204,6 +4220,7 @@
         <w:rPr>
           <w:rFonts w:ascii="Times New Roman" w:eastAsia="Times New Roman" w:hAnsi="Times New Roman" w:cs="Times New Roman"/>
           <w:i/>
+          <w:sz w:val="20"/>
           <w:szCs w:val="24"/>
         </w:rPr>
         <w:t xml:space="preserve">KOU: </w:t>
@@ -4212,6 +4229,7 @@
         <w:rPr>
           <w:rFonts w:ascii="Times New Roman" w:hAnsi="Times New Roman" w:cs="Times New Roman"/>
           <w:i/>
+          <w:sz w:val="20"/>
           <w:szCs w:val="24"/>
         </w:rPr>
         <w:t xml:space="preserve">University of </w:t>
@@ -4221,6 +4239,7 @@
         <w:rPr>
           <w:rFonts w:ascii="Times New Roman" w:hAnsi="Times New Roman" w:cs="Times New Roman"/>
           <w:i/>
+          <w:sz w:val="20"/>
           <w:szCs w:val="24"/>
         </w:rPr>
         <w:t>Kocaeli</w:t>
@@ -4230,6 +4249,7 @@
         <w:rPr>
           <w:rFonts w:ascii="Times New Roman" w:hAnsi="Times New Roman" w:cs="Times New Roman"/>
           <w:i/>
+          <w:sz w:val="20"/>
           <w:szCs w:val="24"/>
         </w:rPr>
         <w:t xml:space="preserve">, GTU: </w:t>
@@ -4239,6 +4259,7 @@
         <w:rPr>
           <w:rFonts w:ascii="Times New Roman" w:hAnsi="Times New Roman" w:cs="Times New Roman"/>
           <w:i/>
+          <w:sz w:val="20"/>
           <w:szCs w:val="24"/>
         </w:rPr>
         <w:t>Gebze</w:t>
@@ -4248,6 +4269,7 @@
         <w:rPr>
           <w:rFonts w:ascii="Times New Roman" w:hAnsi="Times New Roman" w:cs="Times New Roman"/>
           <w:i/>
+          <w:sz w:val="20"/>
           <w:szCs w:val="24"/>
         </w:rPr>
         <w:t xml:space="preserve"> Technical University</w:t>
@@ -4312,7 +4334,7 @@
       <w:tblGrid>
         <w:gridCol w:w="3711"/>
         <w:gridCol w:w="3528"/>
-        <w:gridCol w:w="2728"/>
+        <w:gridCol w:w="2826"/>
       </w:tblGrid>
       <w:tr>
         <w:tc>
@@ -4375,7 +4397,7 @@
         </w:tc>
         <w:tc>
           <w:tcPr>
-            <w:tcW w:w="0" w:type="auto"/>
+            <w:tcW w:w="2826" w:type="dxa"/>
             <w:tcBorders>
               <w:top w:val="single" w:sz="4" w:space="0" w:color="auto"/>
               <w:bottom w:val="single" w:sz="4" w:space="0" w:color="auto"/>
@@ -4454,7 +4476,7 @@
         </w:tc>
         <w:tc>
           <w:tcPr>
-            <w:tcW w:w="0" w:type="auto"/>
+            <w:tcW w:w="2826" w:type="dxa"/>
             <w:tcBorders>
               <w:top w:val="single" w:sz="4" w:space="0" w:color="auto"/>
             </w:tcBorders>
@@ -4556,7 +4578,7 @@
         </w:tc>
         <w:tc>
           <w:tcPr>
-            <w:tcW w:w="0" w:type="auto"/>
+            <w:tcW w:w="2826" w:type="dxa"/>
             <w:tcBorders>
               <w:bottom w:val="single" w:sz="4" w:space="0" w:color="auto"/>
             </w:tcBorders>
@@ -4633,14 +4655,14 @@
         <w:tblLook w:val="04A0" w:firstRow="1" w:lastRow="0" w:firstColumn="1" w:lastColumn="0" w:noHBand="0" w:noVBand="1"/>
       </w:tblPr>
       <w:tblGrid>
-        <w:gridCol w:w="4604"/>
+        <w:gridCol w:w="4678"/>
         <w:gridCol w:w="1145"/>
-        <w:gridCol w:w="670"/>
+        <w:gridCol w:w="709"/>
       </w:tblGrid>
       <w:tr>
         <w:tc>
           <w:tcPr>
-            <w:tcW w:w="0" w:type="auto"/>
+            <w:tcW w:w="4678" w:type="dxa"/>
             <w:tcBorders>
               <w:top w:val="single" w:sz="4" w:space="0" w:color="auto"/>
               <w:bottom w:val="single" w:sz="4" w:space="0" w:color="auto"/>
@@ -4669,7 +4691,7 @@
         </w:tc>
         <w:tc>
           <w:tcPr>
-            <w:tcW w:w="0" w:type="auto"/>
+            <w:tcW w:w="1134" w:type="dxa"/>
             <w:tcBorders>
               <w:top w:val="single" w:sz="4" w:space="0" w:color="auto"/>
               <w:bottom w:val="single" w:sz="4" w:space="0" w:color="auto"/>
@@ -4698,7 +4720,7 @@
         </w:tc>
         <w:tc>
           <w:tcPr>
-            <w:tcW w:w="0" w:type="auto"/>
+            <w:tcW w:w="709" w:type="dxa"/>
             <w:tcBorders>
               <w:top w:val="single" w:sz="4" w:space="0" w:color="auto"/>
               <w:bottom w:val="single" w:sz="4" w:space="0" w:color="auto"/>
@@ -4729,7 +4751,7 @@
       <w:tr>
         <w:tc>
           <w:tcPr>
-            <w:tcW w:w="0" w:type="auto"/>
+            <w:tcW w:w="4678" w:type="dxa"/>
             <w:tcBorders>
               <w:top w:val="single" w:sz="4" w:space="0" w:color="auto"/>
             </w:tcBorders>
@@ -4772,7 +4794,7 @@
         </w:tc>
         <w:tc>
           <w:tcPr>
-            <w:tcW w:w="0" w:type="auto"/>
+            <w:tcW w:w="1134" w:type="dxa"/>
             <w:tcBorders>
               <w:top w:val="single" w:sz="4" w:space="0" w:color="auto"/>
             </w:tcBorders>
@@ -4796,7 +4818,7 @@
         </w:tc>
         <w:tc>
           <w:tcPr>
-            <w:tcW w:w="0" w:type="auto"/>
+            <w:tcW w:w="709" w:type="dxa"/>
             <w:tcBorders>
               <w:top w:val="single" w:sz="4" w:space="0" w:color="auto"/>
             </w:tcBorders>
@@ -4822,7 +4844,7 @@
       <w:tr>
         <w:tc>
           <w:tcPr>
-            <w:tcW w:w="0" w:type="auto"/>
+            <w:tcW w:w="4678" w:type="dxa"/>
           </w:tcPr>
           <w:p>
             <w:pPr>
@@ -4843,7 +4865,7 @@
         </w:tc>
         <w:tc>
           <w:tcPr>
-            <w:tcW w:w="0" w:type="auto"/>
+            <w:tcW w:w="1134" w:type="dxa"/>
           </w:tcPr>
           <w:p>
             <w:pPr>
@@ -4864,7 +4886,7 @@
         </w:tc>
         <w:tc>
           <w:tcPr>
-            <w:tcW w:w="0" w:type="auto"/>
+            <w:tcW w:w="709" w:type="dxa"/>
           </w:tcPr>
           <w:p>
             <w:pPr>
@@ -4887,7 +4909,7 @@
       <w:tr>
         <w:tc>
           <w:tcPr>
-            <w:tcW w:w="0" w:type="auto"/>
+            <w:tcW w:w="4678" w:type="dxa"/>
           </w:tcPr>
           <w:p>
             <w:pPr>
@@ -4908,7 +4930,7 @@
         </w:tc>
         <w:tc>
           <w:tcPr>
-            <w:tcW w:w="0" w:type="auto"/>
+            <w:tcW w:w="1134" w:type="dxa"/>
           </w:tcPr>
           <w:p>
             <w:pPr>
@@ -4929,7 +4951,7 @@
         </w:tc>
         <w:tc>
           <w:tcPr>
-            <w:tcW w:w="0" w:type="auto"/>
+            <w:tcW w:w="709" w:type="dxa"/>
           </w:tcPr>
           <w:p>
             <w:pPr>
@@ -4952,7 +4974,7 @@
       <w:tr>
         <w:tc>
           <w:tcPr>
-            <w:tcW w:w="0" w:type="auto"/>
+            <w:tcW w:w="4678" w:type="dxa"/>
           </w:tcPr>
           <w:p>
             <w:pPr>
@@ -4973,7 +4995,7 @@
         </w:tc>
         <w:tc>
           <w:tcPr>
-            <w:tcW w:w="0" w:type="auto"/>
+            <w:tcW w:w="1134" w:type="dxa"/>
           </w:tcPr>
           <w:p>
             <w:pPr>
@@ -4994,7 +5016,7 @@
         </w:tc>
         <w:tc>
           <w:tcPr>
-            <w:tcW w:w="0" w:type="auto"/>
+            <w:tcW w:w="709" w:type="dxa"/>
           </w:tcPr>
           <w:p>
             <w:pPr>
@@ -5017,7 +5039,7 @@
       <w:tr>
         <w:tc>
           <w:tcPr>
-            <w:tcW w:w="0" w:type="auto"/>
+            <w:tcW w:w="4678" w:type="dxa"/>
             <w:tcBorders>
               <w:bottom w:val="single" w:sz="4" w:space="0" w:color="auto"/>
             </w:tcBorders>
@@ -5041,7 +5063,7 @@
         </w:tc>
         <w:tc>
           <w:tcPr>
-            <w:tcW w:w="0" w:type="auto"/>
+            <w:tcW w:w="1134" w:type="dxa"/>
             <w:tcBorders>
               <w:bottom w:val="single" w:sz="4" w:space="0" w:color="auto"/>
             </w:tcBorders>
@@ -5065,7 +5087,7 @@
         </w:tc>
         <w:tc>
           <w:tcPr>
-            <w:tcW w:w="0" w:type="auto"/>
+            <w:tcW w:w="709" w:type="dxa"/>
             <w:tcBorders>
               <w:bottom w:val="single" w:sz="4" w:space="0" w:color="auto"/>
             </w:tcBorders>
@@ -5134,13 +5156,13 @@
         <w:tblLook w:val="04A0" w:firstRow="1" w:lastRow="0" w:firstColumn="1" w:lastColumn="0" w:noHBand="0" w:noVBand="1"/>
       </w:tblPr>
       <w:tblGrid>
-        <w:gridCol w:w="2820"/>
-        <w:gridCol w:w="5618"/>
+        <w:gridCol w:w="2977"/>
+        <w:gridCol w:w="4536"/>
       </w:tblGrid>
       <w:tr>
         <w:tc>
           <w:tcPr>
-            <w:tcW w:w="0" w:type="auto"/>
+            <w:tcW w:w="2977" w:type="dxa"/>
             <w:tcBorders>
               <w:top w:val="single" w:sz="4" w:space="0" w:color="auto"/>
               <w:bottom w:val="single" w:sz="4" w:space="0" w:color="auto"/>
@@ -5177,33 +5199,35 @@
             <w:r>
               <w:rPr>
                 <w:rFonts w:ascii="Times New Roman" w:eastAsia="Times New Roman" w:hAnsi="Times New Roman" w:cs="Times New Roman"/>
-                <w:sz w:val="24"/>
-                <w:szCs w:val="24"/>
-              </w:rPr>
-              <w:t>||</w:t>
-            </w:r>
-            <w:r>
-              <w:rPr>
-                <w:rFonts w:ascii="Times New Roman" w:eastAsia="Times New Roman" w:hAnsi="Times New Roman" w:cs="Times New Roman"/>
-                <w:sz w:val="24"/>
-                <w:szCs w:val="24"/>
-              </w:rPr>
-              <w:t xml:space="preserve"> </w:t>
-            </w:r>
-            <w:r>
-              <w:rPr>
-                <w:rFonts w:ascii="Times New Roman" w:eastAsia="Times New Roman" w:hAnsi="Times New Roman" w:cs="Times New Roman"/>
                 <w:i/>
                 <w:sz w:val="24"/>
                 <w:szCs w:val="24"/>
               </w:rPr>
+              <w:t>||</w:t>
+            </w:r>
+            <w:r>
+              <w:rPr>
+                <w:rFonts w:ascii="Times New Roman" w:eastAsia="Times New Roman" w:hAnsi="Times New Roman" w:cs="Times New Roman"/>
+                <w:i/>
+                <w:sz w:val="24"/>
+                <w:szCs w:val="24"/>
+              </w:rPr>
+              <w:t xml:space="preserve"> </w:t>
+            </w:r>
+            <w:r>
+              <w:rPr>
+                <w:rFonts w:ascii="Times New Roman" w:eastAsia="Times New Roman" w:hAnsi="Times New Roman" w:cs="Times New Roman"/>
+                <w:i/>
+                <w:sz w:val="24"/>
+                <w:szCs w:val="24"/>
+              </w:rPr>
               <w:t>Membership</w:t>
             </w:r>
           </w:p>
         </w:tc>
         <w:tc>
           <w:tcPr>
-            <w:tcW w:w="0" w:type="auto"/>
+            <w:tcW w:w="4536" w:type="dxa"/>
             <w:tcBorders>
               <w:top w:val="single" w:sz="4" w:space="0" w:color="auto"/>
               <w:bottom w:val="single" w:sz="4" w:space="0" w:color="auto"/>
@@ -5240,18 +5264,19 @@
             <w:r>
               <w:rPr>
                 <w:rFonts w:ascii="Times New Roman" w:eastAsia="Times New Roman" w:hAnsi="Times New Roman" w:cs="Times New Roman"/>
-                <w:sz w:val="24"/>
-                <w:szCs w:val="24"/>
-              </w:rPr>
-              <w:t xml:space="preserve">|| </w:t>
-            </w:r>
-            <w:r>
-              <w:rPr>
-                <w:rFonts w:ascii="Times New Roman" w:eastAsia="Times New Roman" w:hAnsi="Times New Roman" w:cs="Times New Roman"/>
                 <w:i/>
                 <w:sz w:val="24"/>
                 <w:szCs w:val="24"/>
               </w:rPr>
+              <w:t xml:space="preserve">|| </w:t>
+            </w:r>
+            <w:r>
+              <w:rPr>
+                <w:rFonts w:ascii="Times New Roman" w:eastAsia="Times New Roman" w:hAnsi="Times New Roman" w:cs="Times New Roman"/>
+                <w:i/>
+                <w:sz w:val="24"/>
+                <w:szCs w:val="24"/>
+              </w:rPr>
               <w:t>Location</w:t>
             </w:r>
           </w:p>
@@ -5260,7 +5285,7 @@
       <w:tr>
         <w:tc>
           <w:tcPr>
-            <w:tcW w:w="0" w:type="auto"/>
+            <w:tcW w:w="2977" w:type="dxa"/>
             <w:tcBorders>
               <w:top w:val="single" w:sz="4" w:space="0" w:color="auto"/>
             </w:tcBorders>
@@ -5284,7 +5309,7 @@
         </w:tc>
         <w:tc>
           <w:tcPr>
-            <w:tcW w:w="0" w:type="auto"/>
+            <w:tcW w:w="4536" w:type="dxa"/>
             <w:tcBorders>
               <w:top w:val="single" w:sz="4" w:space="0" w:color="auto"/>
             </w:tcBorders>
@@ -5310,22 +5335,21 @@
       <w:tr>
         <w:tc>
           <w:tcPr>
-            <w:tcW w:w="0" w:type="auto"/>
-          </w:tcPr>
-          <w:p>
-            <w:pPr>
-              <w:spacing w:after="80"/>
-              <w:rPr>
-                <w:rFonts w:ascii="Times New Roman" w:eastAsia="Times New Roman" w:hAnsi="Times New Roman" w:cs="Times New Roman"/>
-                <w:szCs w:val="24"/>
-              </w:rPr>
-            </w:pPr>
-            <w:r>
-              <w:rPr>
-                <w:rFonts w:ascii="Times New Roman" w:eastAsia="Times New Roman" w:hAnsi="Times New Roman" w:cs="Times New Roman"/>
-                <w:szCs w:val="24"/>
-              </w:rPr>
-              <w:lastRenderedPageBreak/>
+            <w:tcW w:w="2977" w:type="dxa"/>
+          </w:tcPr>
+          <w:p>
+            <w:pPr>
+              <w:spacing w:after="80"/>
+              <w:rPr>
+                <w:rFonts w:ascii="Times New Roman" w:eastAsia="Times New Roman" w:hAnsi="Times New Roman" w:cs="Times New Roman"/>
+                <w:szCs w:val="24"/>
+              </w:rPr>
+            </w:pPr>
+            <w:r>
+              <w:rPr>
+                <w:rFonts w:ascii="Times New Roman" w:eastAsia="Times New Roman" w:hAnsi="Times New Roman" w:cs="Times New Roman"/>
+                <w:szCs w:val="24"/>
+              </w:rPr>
               <w:t>Trekking</w:t>
             </w:r>
             <w:r>
@@ -5346,7 +5370,7 @@
         </w:tc>
         <w:tc>
           <w:tcPr>
-            <w:tcW w:w="0" w:type="auto"/>
+            <w:tcW w:w="4536" w:type="dxa"/>
           </w:tcPr>
           <w:p>
             <w:pPr>
@@ -5369,81 +5393,7 @@
       <w:tr>
         <w:tc>
           <w:tcPr>
-            <w:tcW w:w="0" w:type="auto"/>
-          </w:tcPr>
-          <w:p>
-            <w:pPr>
-              <w:spacing w:after="80"/>
-              <w:rPr>
-                <w:rFonts w:ascii="Times New Roman" w:eastAsia="Times New Roman" w:hAnsi="Times New Roman" w:cs="Times New Roman"/>
-                <w:szCs w:val="24"/>
-              </w:rPr>
-            </w:pPr>
-            <w:r>
-              <w:rPr>
-                <w:rFonts w:ascii="Times New Roman" w:eastAsia="Times New Roman" w:hAnsi="Times New Roman" w:cs="Times New Roman"/>
-                <w:szCs w:val="24"/>
-              </w:rPr>
-              <w:t>Automobile sports supervisor</w:t>
-            </w:r>
-          </w:p>
-        </w:tc>
-        <w:tc>
-          <w:tcPr>
-            <w:tcW w:w="0" w:type="auto"/>
-          </w:tcPr>
-          <w:p>
-            <w:pPr>
-              <w:spacing w:after="80"/>
-              <w:rPr>
-                <w:rFonts w:ascii="Times New Roman" w:eastAsia="Times New Roman" w:hAnsi="Times New Roman" w:cs="Times New Roman"/>
-                <w:szCs w:val="24"/>
-              </w:rPr>
-            </w:pPr>
-            <w:proofErr w:type="spellStart"/>
-            <w:r>
-              <w:rPr>
-                <w:rFonts w:ascii="Times New Roman" w:eastAsia="Times New Roman" w:hAnsi="Times New Roman" w:cs="Times New Roman"/>
-                <w:szCs w:val="24"/>
-              </w:rPr>
-              <w:t>T</w:t>
-            </w:r>
-            <w:r>
-              <w:rPr>
-                <w:rFonts w:ascii="Times New Roman" w:eastAsia="Times New Roman" w:hAnsi="Times New Roman" w:cs="Times New Roman"/>
-                <w:szCs w:val="24"/>
-              </w:rPr>
-              <w:t>osfed</w:t>
-            </w:r>
-            <w:proofErr w:type="spellEnd"/>
-            <w:r>
-              <w:rPr>
-                <w:rFonts w:ascii="Times New Roman" w:eastAsia="Times New Roman" w:hAnsi="Times New Roman" w:cs="Times New Roman"/>
-                <w:szCs w:val="24"/>
-              </w:rPr>
-              <w:t xml:space="preserve"> (Turkey </w:t>
-            </w:r>
-            <w:r>
-              <w:rPr>
-                <w:rFonts w:ascii="Times New Roman" w:eastAsia="Times New Roman" w:hAnsi="Times New Roman" w:cs="Times New Roman"/>
-                <w:szCs w:val="24"/>
-              </w:rPr>
-              <w:t>A</w:t>
-            </w:r>
-            <w:r>
-              <w:rPr>
-                <w:rFonts w:ascii="Times New Roman" w:eastAsia="Times New Roman" w:hAnsi="Times New Roman" w:cs="Times New Roman"/>
-                <w:szCs w:val="24"/>
-              </w:rPr>
-              <w:t>utomobile Sports Federation)</w:t>
-            </w:r>
-          </w:p>
-        </w:tc>
-      </w:tr>
-      <w:tr>
-        <w:tc>
-          <w:tcPr>
-            <w:tcW w:w="0" w:type="auto"/>
+            <w:tcW w:w="2977" w:type="dxa"/>
             <w:tcBorders>
               <w:bottom w:val="single" w:sz="4" w:space="0" w:color="auto"/>
             </w:tcBorders>
@@ -5461,13 +5411,13 @@
                 <w:rFonts w:ascii="Times New Roman" w:eastAsia="Times New Roman" w:hAnsi="Times New Roman" w:cs="Times New Roman"/>
                 <w:szCs w:val="24"/>
               </w:rPr>
-              <w:t>FODAK</w:t>
-            </w:r>
-          </w:p>
-        </w:tc>
-        <w:tc>
-          <w:tcPr>
-            <w:tcW w:w="0" w:type="auto"/>
+              <w:t>Automobile sports supervisor</w:t>
+            </w:r>
+          </w:p>
+        </w:tc>
+        <w:tc>
+          <w:tcPr>
+            <w:tcW w:w="4536" w:type="dxa"/>
             <w:tcBorders>
               <w:bottom w:val="single" w:sz="4" w:space="0" w:color="auto"/>
             </w:tcBorders>
@@ -5480,12 +5430,42 @@
                 <w:szCs w:val="24"/>
               </w:rPr>
             </w:pPr>
-            <w:r>
-              <w:rPr>
-                <w:rFonts w:ascii="Times New Roman" w:eastAsia="Times New Roman" w:hAnsi="Times New Roman" w:cs="Times New Roman"/>
-                <w:szCs w:val="24"/>
-              </w:rPr>
-              <w:t>Ford Otosan Nature, Mountaineering and Winter Sports Club</w:t>
+            <w:proofErr w:type="spellStart"/>
+            <w:r>
+              <w:rPr>
+                <w:rFonts w:ascii="Times New Roman" w:eastAsia="Times New Roman" w:hAnsi="Times New Roman" w:cs="Times New Roman"/>
+                <w:szCs w:val="24"/>
+              </w:rPr>
+              <w:t>T</w:t>
+            </w:r>
+            <w:r>
+              <w:rPr>
+                <w:rFonts w:ascii="Times New Roman" w:eastAsia="Times New Roman" w:hAnsi="Times New Roman" w:cs="Times New Roman"/>
+                <w:szCs w:val="24"/>
+              </w:rPr>
+              <w:t>osfed</w:t>
+            </w:r>
+            <w:proofErr w:type="spellEnd"/>
+            <w:r>
+              <w:rPr>
+                <w:rFonts w:ascii="Times New Roman" w:eastAsia="Times New Roman" w:hAnsi="Times New Roman" w:cs="Times New Roman"/>
+                <w:szCs w:val="24"/>
+              </w:rPr>
+              <w:t xml:space="preserve"> (Turkey </w:t>
+            </w:r>
+            <w:r>
+              <w:rPr>
+                <w:rFonts w:ascii="Times New Roman" w:eastAsia="Times New Roman" w:hAnsi="Times New Roman" w:cs="Times New Roman"/>
+                <w:szCs w:val="24"/>
+              </w:rPr>
+              <w:t>A</w:t>
+            </w:r>
+            <w:r>
+              <w:rPr>
+                <w:rFonts w:ascii="Times New Roman" w:eastAsia="Times New Roman" w:hAnsi="Times New Roman" w:cs="Times New Roman"/>
+                <w:szCs w:val="24"/>
+              </w:rPr>
+              <w:t>utomobile Sports Federation)</w:t>
             </w:r>
           </w:p>
         </w:tc>
@@ -7050,7 +7030,7 @@
 </file>
 
 <file path=customXml/itemProps1.xml><?xml version="1.0" encoding="utf-8"?>
-<ds:datastoreItem xmlns:ds="http://schemas.openxmlformats.org/officeDocument/2006/customXml" ds:itemID="{3F3BB128-D7AB-4F7C-885B-6930D8E80900}">
+<ds:datastoreItem xmlns:ds="http://schemas.openxmlformats.org/officeDocument/2006/customXml" ds:itemID="{E0A81D18-756D-4469-8BCF-3578BEF241A9}">
   <ds:schemaRefs>
     <ds:schemaRef ds:uri="http://schemas.openxmlformats.org/officeDocument/2006/bibliography"/>
   </ds:schemaRefs>

</xml_diff>